<commit_message>
Doc Sistema de arquivos
</commit_message>
<xml_diff>
--- a/ATIVIDADES/Ativ SistDeArq Doc/Questionário - sistema de arquivos.docx
+++ b/ATIVIDADES/Ativ SistDeArq Doc/Questionário - sistema de arquivos.docx
@@ -145,43 +145,13 @@
         <w:jc w:val="both"/>
       </w:pPr>
       <w:r>
-        <w:t>A sua principal característica é a recuperação em caso de falhas,</w:t>
-      </w:r>
-      <w:r>
-        <w:t xml:space="preserve"> </w:t>
-      </w:r>
-      <w:r>
-        <w:t>como o desligamento repentino do computador, o NTFS é capaz de reverter</w:t>
-      </w:r>
-      <w:r>
-        <w:t xml:space="preserve"> </w:t>
-      </w:r>
-      <w:r>
-        <w:t>os dados à condição anterior ao incidente. Como também, o NTFS também suporta</w:t>
-      </w:r>
-      <w:r>
-        <w:t xml:space="preserve"> </w:t>
-      </w:r>
-      <w:r>
-        <w:t>redundância de dados, isto é, replicação. Outra característica</w:t>
-      </w:r>
-      <w:r>
-        <w:t xml:space="preserve"> </w:t>
-      </w:r>
-      <w:r>
-        <w:t>marcante do NTFS é o seu esquema de permissões de acesso, assim como, o NTFS</w:t>
-      </w:r>
-      <w:r>
-        <w:t xml:space="preserve"> </w:t>
-      </w:r>
-      <w:r>
-        <w:t>também é capaz de permitir que o usuário defina quem pode e como acessar pastas ou</w:t>
-      </w:r>
-      <w:r>
-        <w:t xml:space="preserve"> </w:t>
-      </w:r>
-      <w:r>
-        <w:t>arquivos.</w:t>
+        <w:t xml:space="preserve">A sua principal característica é a recuperação em caso de falhas, com o desligamento repentino do computador, o NTFS é capaz de reverter os dados à condição anterior ao incidente. Como também, suporta redundância de dados, isto é, replicação. Outra característica marcante do NTFS é o seu esquema de permissões de acesso, assim como, o </w:t>
+      </w:r>
+      <w:r>
+        <w:t xml:space="preserve">mesmo </w:t>
+      </w:r>
+      <w:r>
+        <w:t>também é capaz de permitir que o usuário defina quem pode e como acessar pastas ou arquivos.</w:t>
       </w:r>
     </w:p>
     <w:p/>
@@ -203,31 +173,13 @@
       </w:r>
       <w:proofErr w:type="spellEnd"/>
       <w:r>
-        <w:t>) é uma tabela que registra atributos de cada arquivo</w:t>
-      </w:r>
-      <w:r>
-        <w:t xml:space="preserve"> </w:t>
-      </w:r>
-      <w:r>
-        <w:t>armazenado. Esses atributos consistem em informações, como por exemplo:</w:t>
-      </w:r>
-      <w:r>
-        <w:t xml:space="preserve"> </w:t>
-      </w:r>
-      <w:r>
-        <w:t>nome, data da última modificação, permissões e, principalmente, localização na</w:t>
-      </w:r>
-      <w:r>
-        <w:t xml:space="preserve"> </w:t>
-      </w:r>
-      <w:r>
-        <w:t>unidade de armazenamento. Como necessita guardar várias informações de praticamente</w:t>
-      </w:r>
-      <w:r>
-        <w:t xml:space="preserve"> </w:t>
-      </w:r>
-      <w:r>
-        <w:t>todos os arquivos no disco, o NTFS reserva um espaço para o MFT, conhecido como Zona MFT.</w:t>
+        <w:t xml:space="preserve">) é uma tabela que registra atributos de cada arquivo armazenado. Esses atributos consistem em informações, como por exemplo: nome, data da última modificação, permissões e, principalmente, localização na unidade de armazenamento. </w:t>
+      </w:r>
+      <w:r>
+        <w:t>Assim, c</w:t>
+      </w:r>
+      <w:r>
+        <w:t>omo necessita guardar várias informações de praticamente todos os arquivos no disco, o NTFS reserva um espaço para o MFT, conhecido como Zona MFT.</w:t>
       </w:r>
     </w:p>
     <w:p/>
@@ -249,31 +201,25 @@
       </w:r>
       <w:proofErr w:type="spellEnd"/>
       <w:r>
-        <w:t xml:space="preserve"> File System) é um reforço de segurança, pois permite a proteção de dados por</w:t>
-      </w:r>
-      <w:r>
-        <w:t xml:space="preserve"> </w:t>
-      </w:r>
-      <w:r>
-        <w:t>criptografia com o uso do esquema de chaves públicas. A principal vantagem é que o dono dos arquivos</w:t>
-      </w:r>
-      <w:r>
-        <w:t xml:space="preserve"> </w:t>
-      </w:r>
-      <w:r>
-        <w:t>protegidos pode determinar quais usuários podem acessá-los. Esse conteúdo é criptografado quando o</w:t>
-      </w:r>
-      <w:r>
-        <w:t xml:space="preserve"> </w:t>
-      </w:r>
-      <w:r>
-        <w:t>usuário o fecha, mas passa a estar imediatamente pronto para uso</w:t>
+        <w:t xml:space="preserve"> File System) é um reforço de segurança, pois permite a proteção de dados por criptografia com o uso do esquema de chaves públicas. A principal vantagem é que o dono dos arquivos protegidos pode determinar quais usuários podem </w:t>
+      </w:r>
+      <w:r>
+        <w:t>acessar</w:t>
+      </w:r>
+      <w:r>
+        <w:t>. Esse conteúdo é criptografado quando o usuário o fecha, mas passa a estar imediatamente pronto para uso</w:t>
       </w:r>
       <w:r>
         <w:t xml:space="preserve"> q</w:t>
       </w:r>
       <w:r>
-        <w:t>uando aberto. O EFS não está plenamente</w:t>
+        <w:t xml:space="preserve">uando aberto. </w:t>
+      </w:r>
+      <w:r>
+        <w:t>Importante informar que o</w:t>
+      </w:r>
+      <w:r>
+        <w:t xml:space="preserve"> EFS não está plenamente</w:t>
       </w:r>
       <w:r>
         <w:t xml:space="preserve"> </w:t>
@@ -285,7 +231,13 @@
         <w:t>c</w:t>
       </w:r>
       <w:r>
-        <w:t>ompatíveis com NTFS, como o Windows 7 Home Basic.</w:t>
+        <w:t>ompatíveis com NTFS, como</w:t>
+      </w:r>
+      <w:r>
+        <w:t xml:space="preserve"> por exemplo</w:t>
+      </w:r>
+      <w:r>
+        <w:t xml:space="preserve"> o Windows 7 Home Basic.</w:t>
       </w:r>
     </w:p>
     <w:p/>
@@ -331,15 +283,7 @@
       </w:r>
       <w:proofErr w:type="spellEnd"/>
       <w:r>
-        <w:t xml:space="preserve"> e </w:t>
-      </w:r>
-      <w:proofErr w:type="gramStart"/>
-      <w:r>
-        <w:t>pra</w:t>
-      </w:r>
-      <w:proofErr w:type="gramEnd"/>
-      <w:r>
-        <w:t xml:space="preserve"> que ele é utilizado?</w:t>
+        <w:t xml:space="preserve"> e pra que ele é utilizado?</w:t>
       </w:r>
     </w:p>
     <w:p>
@@ -849,11 +793,179 @@
         <w:t xml:space="preserve"> frente ao NTFS?</w:t>
       </w:r>
     </w:p>
-    <w:p/>
-    <w:p/>
-    <w:p/>
-    <w:p/>
-    <w:p/>
+    <w:p>
+      <w:pPr>
+        <w:spacing w:after="0"/>
+        <w:jc w:val="both"/>
+      </w:pPr>
+      <w:r>
+        <w:t xml:space="preserve">REFS - </w:t>
+      </w:r>
+      <w:r>
+        <w:t>(</w:t>
+      </w:r>
+      <w:proofErr w:type="spellStart"/>
+      <w:r>
+        <w:t>Resilient</w:t>
+      </w:r>
+      <w:proofErr w:type="spellEnd"/>
+      <w:r>
+        <w:t xml:space="preserve"> File System) é o sistema de arquivos</w:t>
+      </w:r>
+      <w:r>
+        <w:t xml:space="preserve"> </w:t>
+      </w:r>
+      <w:r>
+        <w:t>projetado para otimizar a disponibilidade de dados, gerenciar eficientemente a escalabilidade de grandes quantidades de dados e garantir a integridade dos dados através da chamada “resiliência” à corrupção de</w:t>
+      </w:r>
+      <w:r>
+        <w:t>sses</w:t>
+      </w:r>
+      <w:r>
+        <w:t xml:space="preserve"> arquivos.</w:t>
+      </w:r>
+      <w:r>
+        <w:t xml:space="preserve"> </w:t>
+      </w:r>
+    </w:p>
+    <w:p>
+      <w:pPr>
+        <w:spacing w:after="0"/>
+        <w:jc w:val="both"/>
+      </w:pPr>
+      <w:r>
+        <w:t xml:space="preserve">Dessa forma, </w:t>
+      </w:r>
+      <w:r>
+        <w:t xml:space="preserve">O </w:t>
+      </w:r>
+      <w:proofErr w:type="spellStart"/>
+      <w:r>
+        <w:t>ReFS</w:t>
+      </w:r>
+      <w:proofErr w:type="spellEnd"/>
+      <w:r>
+        <w:t xml:space="preserve"> é projetado para suportar conjuntos de dados extremamente grandes</w:t>
+      </w:r>
+      <w:r>
+        <w:t xml:space="preserve"> </w:t>
+      </w:r>
+      <w:r>
+        <w:t xml:space="preserve">sem afetar o desempenho, resultando em maior </w:t>
+      </w:r>
+      <w:r>
+        <w:t xml:space="preserve">escalabilidade. E como também, o </w:t>
+      </w:r>
+      <w:proofErr w:type="spellStart"/>
+      <w:r>
+        <w:t>ReFS</w:t>
+      </w:r>
+      <w:proofErr w:type="spellEnd"/>
+      <w:r>
+        <w:t xml:space="preserve"> é conhecido pela o</w:t>
+      </w:r>
+      <w:r>
+        <w:t>timização de camada em tempo real, clonagem de bloco e VDL esparsa</w:t>
+      </w:r>
+      <w:r>
+        <w:t xml:space="preserve"> (permissão de preenchimento de rápido zeramento de arquivos)</w:t>
+      </w:r>
+      <w:r>
+        <w:t>.</w:t>
+      </w:r>
+    </w:p>
+    <w:p>
+      <w:pPr>
+        <w:jc w:val="both"/>
+      </w:pPr>
+    </w:p>
+    <w:p>
+      <w:pPr>
+        <w:jc w:val="both"/>
+      </w:pPr>
+      <w:proofErr w:type="spellStart"/>
+      <w:r>
+        <w:t>exFAT</w:t>
+      </w:r>
+      <w:proofErr w:type="spellEnd"/>
+      <w:r>
+        <w:t xml:space="preserve"> – </w:t>
+      </w:r>
+      <w:r>
+        <w:t>(</w:t>
+      </w:r>
+      <w:proofErr w:type="spellStart"/>
+      <w:r>
+        <w:t>Extended</w:t>
+      </w:r>
+      <w:proofErr w:type="spellEnd"/>
+      <w:r>
+        <w:t xml:space="preserve"> File </w:t>
+      </w:r>
+      <w:proofErr w:type="spellStart"/>
+      <w:r>
+        <w:t>Allocation</w:t>
+      </w:r>
+      <w:proofErr w:type="spellEnd"/>
+      <w:r>
+        <w:t xml:space="preserve"> </w:t>
+      </w:r>
+      <w:proofErr w:type="spellStart"/>
+      <w:r>
+        <w:t>Table</w:t>
+      </w:r>
+      <w:proofErr w:type="spellEnd"/>
+      <w:r>
+        <w:t>)</w:t>
+      </w:r>
+      <w:r>
+        <w:t xml:space="preserve"> </w:t>
+      </w:r>
+      <w:r>
+        <w:t>foi criado para resolver os problemas do FAT32, porém mantendo a alta compatibilidade entre dispositivos.</w:t>
+      </w:r>
+      <w:r>
+        <w:t xml:space="preserve"> </w:t>
+      </w:r>
+      <w:r>
+        <w:t>Sendo que o</w:t>
+      </w:r>
+      <w:r>
+        <w:t xml:space="preserve"> sistema é compatível com diversos dispositivos e sistemas operacionais</w:t>
+      </w:r>
+      <w:r>
+        <w:t xml:space="preserve"> atuais</w:t>
+      </w:r>
+      <w:r>
+        <w:t>.</w:t>
+      </w:r>
+      <w:r>
+        <w:t xml:space="preserve"> Dessa forma, o </w:t>
+      </w:r>
+      <w:proofErr w:type="spellStart"/>
+      <w:r>
+        <w:t>e</w:t>
+      </w:r>
+      <w:r>
+        <w:t>xFAT</w:t>
+      </w:r>
+      <w:proofErr w:type="spellEnd"/>
+      <w:r>
+        <w:t xml:space="preserve"> é a melhor opção para pen drives e HDs externos</w:t>
+      </w:r>
+      <w:r>
+        <w:t xml:space="preserve"> (exemplo de utilização: sistemas embarcados)</w:t>
+      </w:r>
+      <w:r>
+        <w:t xml:space="preserve"> e o mesmo pode ser usado</w:t>
+      </w:r>
+      <w:r>
+        <w:t xml:space="preserve"> quando o sistema de arquivos NTFS não for uma solução viável devido à sobrecarga de estrutura de dados</w:t>
+      </w:r>
+      <w:r>
+        <w:t xml:space="preserve"> existente.</w:t>
+      </w:r>
+    </w:p>
     <w:p/>
     <w:sectPr>
       <w:pgSz w:w="11906" w:h="16838"/>
@@ -1296,6 +1408,41 @@
     <w:basedOn w:val="Fontepargpadro"/>
     <w:rsid w:val="00D94C35"/>
   </w:style>
+  <w:style w:type="character" w:styleId="Hyperlink">
+    <w:name w:val="Hyperlink"/>
+    <w:basedOn w:val="Fontepargpadro"/>
+    <w:uiPriority w:val="99"/>
+    <w:unhideWhenUsed/>
+    <w:rsid w:val="00B16850"/>
+    <w:rPr>
+      <w:color w:val="0563C1" w:themeColor="hyperlink"/>
+      <w:u w:val="single"/>
+    </w:rPr>
+  </w:style>
+  <w:style w:type="character" w:styleId="MenoPendente">
+    <w:name w:val="Unresolved Mention"/>
+    <w:basedOn w:val="Fontepargpadro"/>
+    <w:uiPriority w:val="99"/>
+    <w:semiHidden/>
+    <w:unhideWhenUsed/>
+    <w:rsid w:val="00B16850"/>
+    <w:rPr>
+      <w:color w:val="605E5C"/>
+      <w:shd w:val="clear" w:color="auto" w:fill="E1DFDD"/>
+    </w:rPr>
+  </w:style>
+  <w:style w:type="character" w:styleId="HiperlinkVisitado">
+    <w:name w:val="FollowedHyperlink"/>
+    <w:basedOn w:val="Fontepargpadro"/>
+    <w:uiPriority w:val="99"/>
+    <w:semiHidden/>
+    <w:unhideWhenUsed/>
+    <w:rsid w:val="00F47F1D"/>
+    <w:rPr>
+      <w:color w:val="954F72" w:themeColor="followedHyperlink"/>
+      <w:u w:val="single"/>
+    </w:rPr>
+  </w:style>
 </w:styles>
 </file>
 

</xml_diff>